<commit_message>
feat: inclusão de informações complementares sobre a empresa
</commit_message>
<xml_diff>
--- a/estudante/contratos/templates/contrato15.DOCX
+++ b/estudante/contratos/templates/contrato15.DOCX
@@ -4197,109 +4197,15 @@
         <w:tblLook w:val="0600"/>
       </w:tblPr>
       <w:tblGrid>
-        <w:gridCol w:w="4302"/>
-        <w:gridCol w:w="645"/>
-        <w:gridCol w:w="4413"/>
+        <w:gridCol w:w="4299"/>
+        <w:gridCol w:w="644"/>
+        <w:gridCol w:w="4417"/>
       </w:tblGrid>
       <w:tr>
         <w:trPr/>
         <w:tc>
           <w:tcPr>
-            <w:tcW w:w="4302" w:type="dxa"/>
-            <w:tcBorders>
-              <w:top w:val="single" w:sz="8" w:space="0" w:color="FFFFFF"/>
-              <w:left w:val="single" w:sz="8" w:space="0" w:color="FFFFFF"/>
-              <w:bottom w:val="single" w:sz="8" w:space="0" w:color="FFFFFF"/>
-              <w:right w:val="single" w:sz="8" w:space="0" w:color="FFFFFF"/>
-            </w:tcBorders>
-          </w:tcPr>
-          <w:p>
-            <w:pPr>
-              <w:pStyle w:val="normal1"/>
-              <w:widowControl w:val="false"/>
-              <w:spacing w:lineRule="auto" w:line="240" w:before="0" w:after="0"/>
-              <w:rPr>
-                <w:rFonts w:ascii="Arial" w:hAnsi="Arial" w:eastAsia="Arial" w:cs="Arial"/>
-                <w:sz w:val="24"/>
-                <w:szCs w:val="24"/>
-              </w:rPr>
-            </w:pPr>
-            <w:r>
-              <w:rPr>
-                <w:rFonts w:eastAsia="Arial" w:cs="Arial" w:ascii="Arial" w:hAnsi="Arial"/>
-                <w:sz w:val="24"/>
-                <w:szCs w:val="24"/>
-              </w:rPr>
-            </w:r>
-          </w:p>
-          <w:p>
-            <w:pPr>
-              <w:pStyle w:val="normal1"/>
-              <w:widowControl w:val="false"/>
-              <w:spacing w:lineRule="auto" w:line="240" w:before="0" w:after="0"/>
-              <w:rPr>
-                <w:rFonts w:ascii="Arial" w:hAnsi="Arial" w:eastAsia="Arial" w:cs="Arial"/>
-                <w:sz w:val="24"/>
-                <w:szCs w:val="24"/>
-              </w:rPr>
-            </w:pPr>
-            <w:r>
-              <w:rPr/>
-              <mc:AlternateContent>
-                <mc:Choice Requires="wps">
-                  <w:drawing>
-                    <wp:inline distT="0" distB="0" distL="0" distR="0">
-                      <wp:extent cx="635" cy="19050"/>
-                      <wp:effectExtent l="0" t="0" r="0" b="0"/>
-                      <wp:docPr id="1" name="Forma 3"/>
-                      <a:graphic xmlns:a="http://schemas.openxmlformats.org/drawingml/2006/main">
-                        <a:graphicData uri="http://schemas.microsoft.com/office/word/2010/wordprocessingShape">
-                          <wps:wsp>
-                            <wps:cNvSpPr/>
-                            <wps:spPr>
-                              <a:xfrm>
-                                <a:off x="0" y="0"/>
-                                <a:ext cx="720" cy="19080"/>
-                              </a:xfrm>
-                              <a:prstGeom prst="rect">
-                                <a:avLst/>
-                              </a:prstGeom>
-                              <a:solidFill>
-                                <a:srgbClr val="a0a0a0"/>
-                              </a:solidFill>
-                              <a:ln w="0">
-                                <a:noFill/>
-                              </a:ln>
-                            </wps:spPr>
-                            <wps:style>
-                              <a:lnRef idx="0"/>
-                              <a:fillRef idx="0"/>
-                              <a:effectRef idx="0"/>
-                              <a:fontRef idx="minor"/>
-                            </wps:style>
-                            <wps:bodyPr/>
-                          </wps:wsp>
-                        </a:graphicData>
-                      </a:graphic>
-                    </wp:inline>
-                  </w:drawing>
-                </mc:Choice>
-                <mc:Fallback>
-                  <w:pict>
-                    <v:rect id="shape_0" ID="Forma 3" path="m0,0l-2147483645,0l-2147483645,-2147483646l0,-2147483646xe" fillcolor="#a0a0a0" stroked="f" o:allowincell="f" style="position:absolute;margin-left:0pt;margin-top:-1.55pt;width:0pt;height:1.45pt;mso-wrap-style:none;v-text-anchor:middle;mso-position-vertical:top">
-                      <v:fill o:detectmouseclick="t" type="solid" color2="#5f5f5f"/>
-                      <v:stroke color="#3465a4" joinstyle="round" endcap="flat"/>
-                      <w10:wrap type="square"/>
-                    </v:rect>
-                  </w:pict>
-                </mc:Fallback>
-              </mc:AlternateContent>
-            </w:r>
-          </w:p>
-        </w:tc>
-        <w:tc>
-          <w:tcPr>
-            <w:tcW w:w="645" w:type="dxa"/>
+            <w:tcW w:w="4299" w:type="dxa"/>
             <w:tcBorders>
               <w:top w:val="single" w:sz="8" w:space="0" w:color="FFFFFF"/>
               <w:left w:val="single" w:sz="8" w:space="0" w:color="FFFFFF"/>
@@ -4329,7 +4235,7 @@
         </w:tc>
         <w:tc>
           <w:tcPr>
-            <w:tcW w:w="4413" w:type="dxa"/>
+            <w:tcW w:w="644" w:type="dxa"/>
             <w:tcBorders>
               <w:top w:val="single" w:sz="8" w:space="0" w:color="FFFFFF"/>
               <w:left w:val="single" w:sz="8" w:space="0" w:color="FFFFFF"/>
@@ -4356,77 +4262,10 @@
               </w:rPr>
             </w:r>
           </w:p>
-          <w:p>
-            <w:pPr>
-              <w:pStyle w:val="normal1"/>
-              <w:widowControl w:val="false"/>
-              <w:spacing w:lineRule="auto" w:line="240" w:before="0" w:after="0"/>
-              <w:rPr>
-                <w:rFonts w:ascii="Arial" w:hAnsi="Arial" w:eastAsia="Arial" w:cs="Arial"/>
-                <w:sz w:val="24"/>
-                <w:szCs w:val="24"/>
-              </w:rPr>
-            </w:pPr>
-            <w:r>
-              <w:rPr/>
-              <mc:AlternateContent>
-                <mc:Choice Requires="wps">
-                  <w:drawing>
-                    <wp:inline distT="0" distB="0" distL="0" distR="0">
-                      <wp:extent cx="635" cy="19050"/>
-                      <wp:effectExtent l="0" t="0" r="0" b="0"/>
-                      <wp:docPr id="2" name="Forma 4"/>
-                      <a:graphic xmlns:a="http://schemas.openxmlformats.org/drawingml/2006/main">
-                        <a:graphicData uri="http://schemas.microsoft.com/office/word/2010/wordprocessingShape">
-                          <wps:wsp>
-                            <wps:cNvSpPr/>
-                            <wps:spPr>
-                              <a:xfrm>
-                                <a:off x="0" y="0"/>
-                                <a:ext cx="720" cy="19080"/>
-                              </a:xfrm>
-                              <a:prstGeom prst="rect">
-                                <a:avLst/>
-                              </a:prstGeom>
-                              <a:solidFill>
-                                <a:srgbClr val="a0a0a0"/>
-                              </a:solidFill>
-                              <a:ln w="0">
-                                <a:noFill/>
-                              </a:ln>
-                            </wps:spPr>
-                            <wps:style>
-                              <a:lnRef idx="0"/>
-                              <a:fillRef idx="0"/>
-                              <a:effectRef idx="0"/>
-                              <a:fontRef idx="minor"/>
-                            </wps:style>
-                            <wps:bodyPr/>
-                          </wps:wsp>
-                        </a:graphicData>
-                      </a:graphic>
-                    </wp:inline>
-                  </w:drawing>
-                </mc:Choice>
-                <mc:Fallback>
-                  <w:pict>
-                    <v:rect id="shape_0" ID="Forma 4" path="m0,0l-2147483645,0l-2147483645,-2147483646l0,-2147483646xe" fillcolor="#a0a0a0" stroked="f" o:allowincell="f" style="position:absolute;margin-left:0pt;margin-top:-1.55pt;width:0pt;height:1.45pt;mso-wrap-style:none;v-text-anchor:middle;mso-position-vertical:top">
-                      <v:fill o:detectmouseclick="t" type="solid" color2="#5f5f5f"/>
-                      <v:stroke color="#3465a4" joinstyle="round" endcap="flat"/>
-                      <w10:wrap type="square"/>
-                    </v:rect>
-                  </w:pict>
-                </mc:Fallback>
-              </mc:AlternateContent>
-            </w:r>
-          </w:p>
         </w:tc>
-      </w:tr>
-      <w:tr>
-        <w:trPr/>
         <w:tc>
           <w:tcPr>
-            <w:tcW w:w="4302" w:type="dxa"/>
+            <w:tcW w:w="4417" w:type="dxa"/>
             <w:tcBorders>
               <w:top w:val="single" w:sz="8" w:space="0" w:color="FFFFFF"/>
               <w:left w:val="single" w:sz="8" w:space="0" w:color="FFFFFF"/>
@@ -4440,11 +4279,72 @@
               <w:widowControl w:val="false"/>
               <w:spacing w:lineRule="auto" w:line="240" w:before="0" w:after="0"/>
               <w:rPr>
+                <w:rFonts w:ascii="Arial" w:hAnsi="Arial" w:eastAsia="Arial" w:cs="Arial"/>
+                <w:sz w:val="24"/>
+                <w:szCs w:val="24"/>
+              </w:rPr>
+            </w:pPr>
+            <w:r>
+              <w:rPr>
+                <w:rFonts w:eastAsia="Arial" w:cs="Arial" w:ascii="Arial" w:hAnsi="Arial"/>
+                <w:sz w:val="24"/>
+                <w:szCs w:val="24"/>
+              </w:rPr>
+            </w:r>
+          </w:p>
+        </w:tc>
+      </w:tr>
+      <w:tr>
+        <w:trPr/>
+        <w:tc>
+          <w:tcPr>
+            <w:tcW w:w="4299" w:type="dxa"/>
+            <w:tcBorders>
+              <w:top w:val="single" w:sz="8" w:space="0" w:color="FFFFFF"/>
+              <w:left w:val="single" w:sz="8" w:space="0" w:color="FFFFFF"/>
+              <w:bottom w:val="single" w:sz="8" w:space="0" w:color="FFFFFF"/>
+              <w:right w:val="single" w:sz="8" w:space="0" w:color="FFFFFF"/>
+            </w:tcBorders>
+          </w:tcPr>
+          <w:p>
+            <w:pPr>
+              <w:pStyle w:val="Linhahorizontal"/>
+              <w:rPr/>
+            </w:pPr>
+            <w:r>
+              <w:rPr/>
+            </w:r>
+          </w:p>
+          <w:p>
+            <w:pPr>
+              <w:pStyle w:val="normal1"/>
+              <w:widowControl w:val="false"/>
+              <w:spacing w:lineRule="auto" w:line="240" w:before="0" w:after="0"/>
+              <w:rPr>
                 <w:rFonts w:ascii="Times New Roman" w:hAnsi="Times New Roman" w:eastAsia="Times New Roman" w:cs="Times New Roman"/>
                 <w:sz w:val="24"/>
                 <w:szCs w:val="24"/>
               </w:rPr>
             </w:pPr>
+            <w:r>
+              <w:rPr>
+                <w:rFonts w:eastAsia="Times New Roman" w:cs="Times New Roman" w:ascii="Times New Roman" w:hAnsi="Times New Roman"/>
+                <w:b/>
+                <w:sz w:val="24"/>
+                <w:szCs w:val="24"/>
+              </w:rPr>
+              <w:t xml:space="preserve">EMPRESA: </w:t>
+            </w:r>
+            <w:r>
+              <w:rPr>
+                <w:rFonts w:eastAsia="Arial" w:cs="Arial" w:ascii="Arial" w:hAnsi="Arial"/>
+                <w:b w:val="false"/>
+                <w:bCs w:val="false"/>
+                <w:sz w:val="24"/>
+                <w:szCs w:val="24"/>
+              </w:rPr>
+              <w:t>[NOME_EMPRESA]</w:t>
+            </w:r>
             <w:sdt>
               <w:sdtPr>
                 <w:tag w:val="goog_rdk_0"/>
@@ -4454,28 +4354,21 @@
               <w:sdtContent>
                 <w:r>
                   <w:rPr>
-                    <w:rFonts w:eastAsia="Times New Roman" w:cs="Times New Roman" w:ascii="Times New Roman" w:hAnsi="Times New Roman"/>
-                    <w:b/>
+                    <w:rFonts w:eastAsia="Arial" w:cs="Arial" w:ascii="Arial" w:hAnsi="Arial"/>
+                    <w:b w:val="false"/>
+                    <w:bCs w:val="false"/>
                     <w:sz w:val="24"/>
                     <w:szCs w:val="24"/>
                   </w:rPr>
                 </w:r>
                 <w:r>
                   <w:rPr>
-                    <w:rFonts w:eastAsia="Times New Roman" w:cs="Times New Roman" w:ascii="Times New Roman" w:hAnsi="Times New Roman"/>
-                    <w:b/>
+                    <w:rFonts w:eastAsia="Arial" w:cs="Arial" w:ascii="Arial" w:hAnsi="Arial"/>
+                    <w:b w:val="false"/>
+                    <w:bCs w:val="false"/>
                     <w:sz w:val="24"/>
                     <w:szCs w:val="24"/>
                   </w:rPr>
-                  <w:t xml:space="preserve">EMPRESA: </w:t>
-                </w:r>
-                <w:r>
-                  <w:rPr>
-                    <w:rFonts w:eastAsia="Times New Roman" w:cs="Times New Roman" w:ascii="Times New Roman" w:hAnsi="Times New Roman"/>
-                    <w:sz w:val="24"/>
-                    <w:szCs w:val="24"/>
-                  </w:rPr>
-                  <w:t>[NOME_EMPRESA]</w:t>
                 </w:r>
               </w:sdtContent>
             </w:sdt>
@@ -4527,21 +4420,23 @@
                 <w:sz w:val="24"/>
                 <w:szCs w:val="24"/>
               </w:rPr>
-              <w:t xml:space="preserve">CPF: </w:t>
+              <w:t xml:space="preserve">CPF:  </w:t>
             </w:r>
             <w:r>
               <w:rPr>
                 <w:rFonts w:eastAsia="Times New Roman" w:cs="Times New Roman" w:ascii="Times New Roman" w:hAnsi="Times New Roman"/>
+                <w:b w:val="false"/>
+                <w:bCs w:val="false"/>
                 <w:sz w:val="24"/>
                 <w:szCs w:val="24"/>
               </w:rPr>
-              <w:t>[CRP_RESPONSAVEL_EMPRESA]</w:t>
+              <w:t>[CPF_RESPONSAVEL_EMPRESA]</w:t>
             </w:r>
           </w:p>
         </w:tc>
         <w:tc>
           <w:tcPr>
-            <w:tcW w:w="645" w:type="dxa"/>
+            <w:tcW w:w="644" w:type="dxa"/>
             <w:tcBorders>
               <w:top w:val="single" w:sz="8" w:space="0" w:color="FFFFFF"/>
               <w:left w:val="single" w:sz="8" w:space="0" w:color="FFFFFF"/>
@@ -4573,7 +4468,7 @@
         </w:tc>
         <w:tc>
           <w:tcPr>
-            <w:tcW w:w="4413" w:type="dxa"/>
+            <w:tcW w:w="4417" w:type="dxa"/>
             <w:tcBorders>
               <w:top w:val="single" w:sz="8" w:space="0" w:color="FFFFFF"/>
               <w:left w:val="single" w:sz="8" w:space="0" w:color="FFFFFF"/>
@@ -4581,6 +4476,15 @@
               <w:right w:val="single" w:sz="8" w:space="0" w:color="FFFFFF"/>
             </w:tcBorders>
           </w:tcPr>
+          <w:p>
+            <w:pPr>
+              <w:pStyle w:val="Linhahorizontal"/>
+              <w:rPr/>
+            </w:pPr>
+            <w:r>
+              <w:rPr/>
+            </w:r>
+          </w:p>
           <w:p>
             <w:pPr>
               <w:pStyle w:val="normal1"/>
@@ -4644,7 +4548,116 @@
     </w:tbl>
     <w:p>
       <w:pPr>
+        <w:pStyle w:val="Contedodoquadro"/>
+        <w:spacing w:lineRule="exact" w:line="240" w:before="0" w:after="0"/>
+        <w:ind w:hanging="0" w:left="0" w:right="0"/>
+        <w:jc w:val="left"/>
+        <w:rPr/>
+      </w:pPr>
+      <w:r/>
+      <w:r>
+        <w:rPr>
+          <w:rFonts w:eastAsia="Times New Roman" w:cs="Times New Roman" w:ascii="Times New Roman" w:hAnsi="Times New Roman"/>
+          <w:b/>
+          <w:i w:val="false"/>
+          <w:caps w:val="false"/>
+          <w:smallCaps w:val="false"/>
+          <w:strike w:val="false"/>
+          <w:dstrike w:val="false"/>
+          <w:color w:val="000000"/>
+          <w:position w:val="0"/>
+          <w:sz w:val="24"/>
+          <w:sz w:val="24"/>
+          <w:vertAlign w:val="baseline"/>
+        </w:rPr>
+        <w:t>____________________________________</w:t>
+      </w:r>
+    </w:p>
+    <w:p>
+      <w:pPr>
+        <w:pStyle w:val="Contedodoquadro"/>
+        <w:spacing w:lineRule="exact" w:line="240" w:before="0" w:after="0"/>
+        <w:ind w:hanging="0" w:left="0" w:right="0"/>
+        <w:jc w:val="left"/>
+        <w:rPr/>
+      </w:pPr>
+      <w:r>
+        <w:rPr>
+          <w:rFonts w:eastAsia="Times New Roman" w:cs="Times New Roman" w:ascii="Times New Roman" w:hAnsi="Times New Roman"/>
+          <w:b/>
+          <w:i w:val="false"/>
+          <w:caps w:val="false"/>
+          <w:smallCaps w:val="false"/>
+          <w:strike w:val="false"/>
+          <w:dstrike w:val="false"/>
+          <w:color w:val="000000"/>
+          <w:position w:val="0"/>
+          <w:sz w:val="24"/>
+          <w:sz w:val="24"/>
+          <w:vertAlign w:val="baseline"/>
+        </w:rPr>
+        <w:t>INSTITUTO LÓTTUS</w:t>
+      </w:r>
+    </w:p>
+    <w:p>
+      <w:pPr>
+        <w:pStyle w:val="Contedodoquadro"/>
+        <w:spacing w:lineRule="exact" w:line="240" w:before="0" w:after="0"/>
+        <w:ind w:hanging="0" w:left="0" w:right="0"/>
+        <w:jc w:val="left"/>
+        <w:rPr/>
+      </w:pPr>
+      <w:r>
+        <w:rPr>
+          <w:rFonts w:eastAsia="Times New Roman" w:cs="Times New Roman" w:ascii="Times New Roman" w:hAnsi="Times New Roman"/>
+          <w:b w:val="false"/>
+          <w:i w:val="false"/>
+          <w:caps w:val="false"/>
+          <w:smallCaps w:val="false"/>
+          <w:strike w:val="false"/>
+          <w:dstrike w:val="false"/>
+          <w:color w:val="000000"/>
+          <w:position w:val="0"/>
+          <w:sz w:val="24"/>
+          <w:sz w:val="24"/>
+          <w:vertAlign w:val="baseline"/>
+        </w:rPr>
+        <w:t>SANDRA DE FÁTIMA CORDEIRO ROIM</w:t>
+      </w:r>
+    </w:p>
+    <w:p>
+      <w:pPr>
+        <w:pStyle w:val="Contedodoquadro"/>
+        <w:spacing w:lineRule="exact" w:line="240" w:before="0" w:after="0"/>
+        <w:ind w:hanging="0" w:left="0" w:right="0"/>
+        <w:jc w:val="left"/>
+        <w:rPr/>
+      </w:pPr>
+      <w:r>
+        <w:rPr>
+          <w:rFonts w:eastAsia="Times New Roman" w:cs="Times New Roman" w:ascii="Times New Roman" w:hAnsi="Times New Roman"/>
+          <w:b w:val="false"/>
+          <w:i w:val="false"/>
+          <w:caps w:val="false"/>
+          <w:smallCaps w:val="false"/>
+          <w:strike w:val="false"/>
+          <w:dstrike w:val="false"/>
+          <w:color w:val="000000"/>
+          <w:position w:val="0"/>
+          <w:sz w:val="22"/>
+          <w:sz w:val="22"/>
+          <w:vertAlign w:val="baseline"/>
+        </w:rPr>
+        <w:t>CPF: 223.822.528-55</w:t>
+      </w:r>
+    </w:p>
+    <w:p>
+      <w:pPr>
         <w:pStyle w:val="normal1"/>
+        <w:tabs>
+          <w:tab w:val="clear" w:pos="720"/>
+          <w:tab w:val="left" w:pos="3600" w:leader="none"/>
+        </w:tabs>
         <w:spacing w:lineRule="auto" w:line="360" w:before="240" w:after="160"/>
         <w:jc w:val="both"/>
         <w:rPr>
@@ -4669,6 +4682,31 @@
           <w:tab w:val="left" w:pos="3600" w:leader="none"/>
         </w:tabs>
         <w:spacing w:lineRule="auto" w:line="360" w:before="240" w:after="160"/>
+        <w:rPr>
+          <w:rFonts w:ascii="Arial" w:hAnsi="Arial" w:eastAsia="Arial" w:cs="Arial"/>
+          <w:b/>
+          <w:sz w:val="24"/>
+          <w:szCs w:val="24"/>
+        </w:rPr>
+      </w:pPr>
+      <w:r>
+        <w:rPr>
+          <w:rFonts w:eastAsia="Arial" w:cs="Arial" w:ascii="Arial" w:hAnsi="Arial"/>
+          <w:b/>
+          <w:sz w:val="24"/>
+          <w:szCs w:val="24"/>
+        </w:rPr>
+        <w:t>Testemunhas:</w:t>
+      </w:r>
+    </w:p>
+    <w:p>
+      <w:pPr>
+        <w:pStyle w:val="normal1"/>
+        <w:tabs>
+          <w:tab w:val="clear" w:pos="720"/>
+          <w:tab w:val="left" w:pos="3600" w:leader="none"/>
+        </w:tabs>
+        <w:spacing w:lineRule="auto" w:line="360" w:before="240" w:after="160"/>
         <w:jc w:val="both"/>
         <w:rPr>
           <w:rFonts w:ascii="Arial" w:hAnsi="Arial" w:eastAsia="Arial" w:cs="Arial"/>
@@ -4677,378 +4715,10 @@
         </w:rPr>
       </w:pPr>
       <w:r>
-        <w:rPr>
-          <w:rFonts w:eastAsia="Arial" w:cs="Arial" w:ascii="Arial" w:hAnsi="Arial"/>
-          <w:sz w:val="24"/>
-          <w:szCs w:val="24"/>
-        </w:rPr>
         <mc:AlternateContent>
           <mc:Choice Requires="wps">
             <w:drawing>
-              <wp:anchor behindDoc="1" distT="0" distB="0" distL="0" distR="0" simplePos="0" locked="0" layoutInCell="1" allowOverlap="1" relativeHeight="46">
-                <wp:simplePos x="0" y="0"/>
-                <wp:positionH relativeFrom="column">
-                  <wp:posOffset>-50800</wp:posOffset>
-                </wp:positionH>
-                <wp:positionV relativeFrom="paragraph">
-                  <wp:posOffset>330200</wp:posOffset>
-                </wp:positionV>
-                <wp:extent cx="3486150" cy="657860"/>
-                <wp:effectExtent l="0" t="0" r="0" b="0"/>
-                <wp:wrapNone/>
-                <wp:docPr id="3" name="Shape 4"/>
-                <a:graphic xmlns:a="http://schemas.openxmlformats.org/drawingml/2006/main">
-                  <a:graphicData uri="http://schemas.microsoft.com/office/word/2010/wordprocessingShape">
-                    <wps:wsp>
-                      <wps:cNvSpPr/>
-                      <wps:spPr>
-                        <a:xfrm>
-                          <a:off x="0" y="0"/>
-                          <a:ext cx="3486240" cy="657720"/>
-                        </a:xfrm>
-                        <a:prstGeom prst="rect">
-                          <a:avLst/>
-                        </a:prstGeom>
-                        <a:solidFill>
-                          <a:srgbClr val="ffffff"/>
-                        </a:solidFill>
-                        <a:ln w="0">
-                          <a:noFill/>
-                        </a:ln>
-                      </wps:spPr>
-                      <wps:style>
-                        <a:lnRef idx="0"/>
-                        <a:fillRef idx="0"/>
-                        <a:effectRef idx="0"/>
-                        <a:fontRef idx="minor"/>
-                      </wps:style>
-                      <wps:txbx>
-                        <w:txbxContent>
-                          <w:p>
-                            <w:pPr>
-                              <w:pStyle w:val="Contedodoquadro"/>
-                              <w:spacing w:lineRule="exact" w:line="240" w:before="0" w:after="0"/>
-                              <w:ind w:hanging="0" w:left="0" w:right="0"/>
-                              <w:jc w:val="left"/>
-                              <w:rPr/>
-                            </w:pPr>
-                            <w:r>
-                              <w:rPr>
-                                <w:rFonts w:eastAsia="Times New Roman" w:cs="Times New Roman" w:ascii="Times New Roman" w:hAnsi="Times New Roman"/>
-                                <w:b/>
-                                <w:i w:val="false"/>
-                                <w:caps w:val="false"/>
-                                <w:smallCaps w:val="false"/>
-                                <w:strike w:val="false"/>
-                                <w:dstrike w:val="false"/>
-                                <w:color w:val="000000"/>
-                                <w:position w:val="0"/>
-                                <w:sz w:val="24"/>
-                                <w:sz w:val="24"/>
-                                <w:vertAlign w:val="baseline"/>
-                              </w:rPr>
-                              <w:t>____________________________________</w:t>
-                            </w:r>
-                          </w:p>
-                          <w:p>
-                            <w:pPr>
-                              <w:pStyle w:val="Contedodoquadro"/>
-                              <w:spacing w:lineRule="exact" w:line="240" w:before="0" w:after="0"/>
-                              <w:ind w:hanging="0" w:left="0" w:right="0"/>
-                              <w:jc w:val="left"/>
-                              <w:rPr/>
-                            </w:pPr>
-                            <w:r>
-                              <w:rPr>
-                                <w:rFonts w:eastAsia="Times New Roman" w:cs="Times New Roman" w:ascii="Times New Roman" w:hAnsi="Times New Roman"/>
-                                <w:b/>
-                                <w:i w:val="false"/>
-                                <w:caps w:val="false"/>
-                                <w:smallCaps w:val="false"/>
-                                <w:strike w:val="false"/>
-                                <w:dstrike w:val="false"/>
-                                <w:color w:val="000000"/>
-                                <w:position w:val="0"/>
-                                <w:sz w:val="24"/>
-                                <w:sz w:val="24"/>
-                                <w:vertAlign w:val="baseline"/>
-                              </w:rPr>
-                              <w:t>INSTITUTO LÓTTUS</w:t>
-                            </w:r>
-                          </w:p>
-                          <w:p>
-                            <w:pPr>
-                              <w:pStyle w:val="Contedodoquadro"/>
-                              <w:spacing w:lineRule="exact" w:line="240" w:before="0" w:after="0"/>
-                              <w:ind w:hanging="0" w:left="0" w:right="0"/>
-                              <w:jc w:val="left"/>
-                              <w:rPr/>
-                            </w:pPr>
-                            <w:r>
-                              <w:rPr>
-                                <w:rFonts w:eastAsia="Times New Roman" w:cs="Times New Roman" w:ascii="Times New Roman" w:hAnsi="Times New Roman"/>
-                                <w:b w:val="false"/>
-                                <w:i w:val="false"/>
-                                <w:caps w:val="false"/>
-                                <w:smallCaps w:val="false"/>
-                                <w:strike w:val="false"/>
-                                <w:dstrike w:val="false"/>
-                                <w:color w:val="000000"/>
-                                <w:position w:val="0"/>
-                                <w:sz w:val="24"/>
-                                <w:sz w:val="24"/>
-                                <w:vertAlign w:val="baseline"/>
-                              </w:rPr>
-                              <w:t>SANDRA DE FÁTIMA CORDEIRO ROIM</w:t>
-                            </w:r>
-                          </w:p>
-                          <w:p>
-                            <w:pPr>
-                              <w:pStyle w:val="Contedodoquadro"/>
-                              <w:spacing w:lineRule="exact" w:line="240" w:before="0" w:after="0"/>
-                              <w:ind w:hanging="0" w:left="0" w:right="0"/>
-                              <w:jc w:val="left"/>
-                              <w:rPr/>
-                            </w:pPr>
-                            <w:r>
-                              <w:rPr>
-                                <w:rFonts w:eastAsia="Times New Roman" w:cs="Times New Roman" w:ascii="Times New Roman" w:hAnsi="Times New Roman"/>
-                                <w:b w:val="false"/>
-                                <w:i w:val="false"/>
-                                <w:caps w:val="false"/>
-                                <w:smallCaps w:val="false"/>
-                                <w:strike w:val="false"/>
-                                <w:dstrike w:val="false"/>
-                                <w:color w:val="000000"/>
-                                <w:position w:val="0"/>
-                                <w:sz w:val="24"/>
-                                <w:sz w:val="24"/>
-                                <w:vertAlign w:val="baseline"/>
-                              </w:rPr>
-                              <w:t>CPF: 223.822.528-55</w:t>
-                            </w:r>
-                          </w:p>
-                        </w:txbxContent>
-                      </wps:txbx>
-                      <wps:bodyPr anchor="t">
-                        <a:noAutofit/>
-                      </wps:bodyPr>
-                    </wps:wsp>
-                  </a:graphicData>
-                </a:graphic>
-              </wp:anchor>
-            </w:drawing>
-          </mc:Choice>
-          <mc:Fallback>
-            <w:pict>
-              <v:rect id="shape_0" ID="Shape 4" path="m0,0l-2147483645,0l-2147483645,-2147483646l0,-2147483646xe" fillcolor="white" stroked="f" o:allowincell="f" style="position:absolute;margin-left:-4pt;margin-top:26pt;width:274.45pt;height:51.75pt;mso-wrap-style:square;v-text-anchor:top">
-                <v:fill o:detectmouseclick="t" type="solid" color2="black"/>
-                <v:stroke color="#3465a4" joinstyle="round" endcap="flat"/>
-                <v:textbox>
-                  <w:txbxContent>
-                    <w:p>
-                      <w:pPr>
-                        <w:pStyle w:val="Contedodoquadro"/>
-                        <w:spacing w:lineRule="exact" w:line="240" w:before="0" w:after="0"/>
-                        <w:ind w:hanging="0" w:left="0" w:right="0"/>
-                        <w:jc w:val="left"/>
-                        <w:rPr/>
-                      </w:pPr>
-                      <w:r>
-                        <w:rPr>
-                          <w:rFonts w:eastAsia="Times New Roman" w:cs="Times New Roman" w:ascii="Times New Roman" w:hAnsi="Times New Roman"/>
-                          <w:b/>
-                          <w:i w:val="false"/>
-                          <w:caps w:val="false"/>
-                          <w:smallCaps w:val="false"/>
-                          <w:strike w:val="false"/>
-                          <w:dstrike w:val="false"/>
-                          <w:color w:val="000000"/>
-                          <w:position w:val="0"/>
-                          <w:sz w:val="24"/>
-                          <w:sz w:val="24"/>
-                          <w:vertAlign w:val="baseline"/>
-                        </w:rPr>
-                        <w:t>____________________________________</w:t>
-                      </w:r>
-                    </w:p>
-                    <w:p>
-                      <w:pPr>
-                        <w:pStyle w:val="Contedodoquadro"/>
-                        <w:spacing w:lineRule="exact" w:line="240" w:before="0" w:after="0"/>
-                        <w:ind w:hanging="0" w:left="0" w:right="0"/>
-                        <w:jc w:val="left"/>
-                        <w:rPr/>
-                      </w:pPr>
-                      <w:r>
-                        <w:rPr>
-                          <w:rFonts w:eastAsia="Times New Roman" w:cs="Times New Roman" w:ascii="Times New Roman" w:hAnsi="Times New Roman"/>
-                          <w:b/>
-                          <w:i w:val="false"/>
-                          <w:caps w:val="false"/>
-                          <w:smallCaps w:val="false"/>
-                          <w:strike w:val="false"/>
-                          <w:dstrike w:val="false"/>
-                          <w:color w:val="000000"/>
-                          <w:position w:val="0"/>
-                          <w:sz w:val="24"/>
-                          <w:sz w:val="24"/>
-                          <w:vertAlign w:val="baseline"/>
-                        </w:rPr>
-                        <w:t>INSTITUTO LÓTTUS</w:t>
-                      </w:r>
-                    </w:p>
-                    <w:p>
-                      <w:pPr>
-                        <w:pStyle w:val="Contedodoquadro"/>
-                        <w:spacing w:lineRule="exact" w:line="240" w:before="0" w:after="0"/>
-                        <w:ind w:hanging="0" w:left="0" w:right="0"/>
-                        <w:jc w:val="left"/>
-                        <w:rPr/>
-                      </w:pPr>
-                      <w:r>
-                        <w:rPr>
-                          <w:rFonts w:eastAsia="Times New Roman" w:cs="Times New Roman" w:ascii="Times New Roman" w:hAnsi="Times New Roman"/>
-                          <w:b w:val="false"/>
-                          <w:i w:val="false"/>
-                          <w:caps w:val="false"/>
-                          <w:smallCaps w:val="false"/>
-                          <w:strike w:val="false"/>
-                          <w:dstrike w:val="false"/>
-                          <w:color w:val="000000"/>
-                          <w:position w:val="0"/>
-                          <w:sz w:val="24"/>
-                          <w:sz w:val="24"/>
-                          <w:vertAlign w:val="baseline"/>
-                        </w:rPr>
-                        <w:t>SANDRA DE FÁTIMA CORDEIRO ROIM</w:t>
-                      </w:r>
-                    </w:p>
-                    <w:p>
-                      <w:pPr>
-                        <w:pStyle w:val="Contedodoquadro"/>
-                        <w:spacing w:lineRule="exact" w:line="240" w:before="0" w:after="0"/>
-                        <w:ind w:hanging="0" w:left="0" w:right="0"/>
-                        <w:jc w:val="left"/>
-                        <w:rPr/>
-                      </w:pPr>
-                      <w:r>
-                        <w:rPr>
-                          <w:rFonts w:eastAsia="Times New Roman" w:cs="Times New Roman" w:ascii="Times New Roman" w:hAnsi="Times New Roman"/>
-                          <w:b w:val="false"/>
-                          <w:i w:val="false"/>
-                          <w:caps w:val="false"/>
-                          <w:smallCaps w:val="false"/>
-                          <w:strike w:val="false"/>
-                          <w:dstrike w:val="false"/>
-                          <w:color w:val="000000"/>
-                          <w:position w:val="0"/>
-                          <w:sz w:val="24"/>
-                          <w:sz w:val="24"/>
-                          <w:vertAlign w:val="baseline"/>
-                        </w:rPr>
-                        <w:t>CPF: 223.822.528-55</w:t>
-                      </w:r>
-                    </w:p>
-                  </w:txbxContent>
-                </v:textbox>
-                <w10:wrap type="none"/>
-              </v:rect>
-            </w:pict>
-          </mc:Fallback>
-        </mc:AlternateContent>
-      </w:r>
-    </w:p>
-    <w:p>
-      <w:pPr>
-        <w:pStyle w:val="normal1"/>
-        <w:tabs>
-          <w:tab w:val="clear" w:pos="720"/>
-          <w:tab w:val="left" w:pos="3600" w:leader="none"/>
-        </w:tabs>
-        <w:spacing w:lineRule="auto" w:line="360" w:before="240" w:after="160"/>
-        <w:jc w:val="both"/>
-        <w:rPr>
-          <w:rFonts w:ascii="Arial" w:hAnsi="Arial" w:eastAsia="Arial" w:cs="Arial"/>
-          <w:sz w:val="24"/>
-          <w:szCs w:val="24"/>
-        </w:rPr>
-      </w:pPr>
-      <w:r>
-        <w:rPr>
-          <w:rFonts w:eastAsia="Arial" w:cs="Arial" w:ascii="Arial" w:hAnsi="Arial"/>
-          <w:sz w:val="24"/>
-          <w:szCs w:val="24"/>
-        </w:rPr>
-      </w:r>
-    </w:p>
-    <w:p>
-      <w:pPr>
-        <w:pStyle w:val="normal1"/>
-        <w:tabs>
-          <w:tab w:val="clear" w:pos="720"/>
-          <w:tab w:val="left" w:pos="3600" w:leader="none"/>
-        </w:tabs>
-        <w:spacing w:lineRule="auto" w:line="360" w:before="240" w:after="160"/>
-        <w:rPr>
-          <w:rFonts w:ascii="Arial" w:hAnsi="Arial" w:eastAsia="Arial" w:cs="Arial"/>
-          <w:sz w:val="24"/>
-          <w:szCs w:val="24"/>
-        </w:rPr>
-      </w:pPr>
-      <w:r>
-        <w:rPr>
-          <w:rFonts w:eastAsia="Arial" w:cs="Arial" w:ascii="Arial" w:hAnsi="Arial"/>
-          <w:sz w:val="24"/>
-          <w:szCs w:val="24"/>
-        </w:rPr>
-      </w:r>
-    </w:p>
-    <w:p>
-      <w:pPr>
-        <w:pStyle w:val="normal1"/>
-        <w:tabs>
-          <w:tab w:val="clear" w:pos="720"/>
-          <w:tab w:val="left" w:pos="3600" w:leader="none"/>
-        </w:tabs>
-        <w:spacing w:lineRule="auto" w:line="360" w:before="240" w:after="160"/>
-        <w:rPr>
-          <w:rFonts w:ascii="Arial" w:hAnsi="Arial" w:eastAsia="Arial" w:cs="Arial"/>
-          <w:b/>
-          <w:sz w:val="24"/>
-          <w:szCs w:val="24"/>
-        </w:rPr>
-      </w:pPr>
-      <w:r>
-        <w:rPr>
-          <w:rFonts w:eastAsia="Arial" w:cs="Arial" w:ascii="Arial" w:hAnsi="Arial"/>
-          <w:b/>
-          <w:sz w:val="24"/>
-          <w:szCs w:val="24"/>
-        </w:rPr>
-        <w:t>Testemunhas:</w:t>
-      </w:r>
-    </w:p>
-    <w:p>
-      <w:pPr>
-        <w:pStyle w:val="normal1"/>
-        <w:tabs>
-          <w:tab w:val="clear" w:pos="720"/>
-          <w:tab w:val="left" w:pos="3600" w:leader="none"/>
-        </w:tabs>
-        <w:spacing w:lineRule="auto" w:line="360" w:before="240" w:after="160"/>
-        <w:jc w:val="both"/>
-        <w:rPr>
-          <w:rFonts w:ascii="Arial" w:hAnsi="Arial" w:eastAsia="Arial" w:cs="Arial"/>
-          <w:sz w:val="24"/>
-          <w:szCs w:val="24"/>
-        </w:rPr>
-      </w:pPr>
-      <w:r>
-        <mc:AlternateContent>
-          <mc:Choice Requires="wps">
-            <w:drawing>
-              <wp:anchor behindDoc="1" distT="0" distB="0" distL="0" distR="0" simplePos="0" locked="0" layoutInCell="1" allowOverlap="1" relativeHeight="42">
+              <wp:anchor behindDoc="1" distT="0" distB="0" distL="0" distR="0" simplePos="0" locked="0" layoutInCell="1" allowOverlap="1" relativeHeight="40">
                 <wp:simplePos x="0" y="0"/>
                 <wp:positionH relativeFrom="column">
                   <wp:posOffset>0</wp:posOffset>
@@ -5059,7 +4729,7 @@
                 <wp:extent cx="2733675" cy="685800"/>
                 <wp:effectExtent l="0" t="0" r="0" b="0"/>
                 <wp:wrapNone/>
-                <wp:docPr id="4" name="Shape 2"/>
+                <wp:docPr id="1" name="Shape 2"/>
                 <a:graphic xmlns:a="http://schemas.openxmlformats.org/drawingml/2006/main">
                   <a:graphicData uri="http://schemas.microsoft.com/office/word/2010/wordprocessingShape">
                     <wps:wsp>
@@ -5337,7 +5007,7 @@
         <mc:AlternateContent>
           <mc:Choice Requires="wps">
             <w:drawing>
-              <wp:anchor behindDoc="1" distT="0" distB="0" distL="0" distR="0" simplePos="0" locked="0" layoutInCell="1" allowOverlap="1" relativeHeight="44">
+              <wp:anchor behindDoc="1" distT="0" distB="0" distL="0" distR="0" simplePos="0" locked="0" layoutInCell="1" allowOverlap="1" relativeHeight="43">
                 <wp:simplePos x="0" y="0"/>
                 <wp:positionH relativeFrom="column">
                   <wp:posOffset>3263900</wp:posOffset>
@@ -5348,7 +5018,7 @@
                 <wp:extent cx="2790825" cy="638175"/>
                 <wp:effectExtent l="0" t="0" r="0" b="0"/>
                 <wp:wrapNone/>
-                <wp:docPr id="5" name="Shape 6"/>
+                <wp:docPr id="2" name="Shape 6"/>
                 <a:graphic xmlns:a="http://schemas.openxmlformats.org/drawingml/2006/main">
                   <a:graphicData uri="http://schemas.microsoft.com/office/word/2010/wordprocessingShape">
                     <wps:wsp>
@@ -6305,18 +5975,18 @@
         <w:szCs w:val="28"/>
       </w:rPr>
       <w:drawing>
-        <wp:anchor behindDoc="1" distT="0" distB="0" distL="0" distR="0" simplePos="0" locked="0" layoutInCell="1" allowOverlap="1" relativeHeight="10">
+        <wp:anchor behindDoc="1" distT="0" distB="0" distL="0" distR="0" simplePos="0" locked="0" layoutInCell="1" allowOverlap="1" relativeHeight="30">
           <wp:simplePos x="0" y="0"/>
           <wp:positionH relativeFrom="column">
-            <wp:posOffset>3849370</wp:posOffset>
+            <wp:posOffset>1543050</wp:posOffset>
           </wp:positionH>
           <wp:positionV relativeFrom="paragraph">
-            <wp:posOffset>-197485</wp:posOffset>
+            <wp:posOffset>-353060</wp:posOffset>
           </wp:positionV>
-          <wp:extent cx="542925" cy="498475"/>
+          <wp:extent cx="2324100" cy="652145"/>
           <wp:effectExtent l="0" t="0" r="0" b="0"/>
           <wp:wrapNone/>
-          <wp:docPr id="6" name="image2.png" descr=""/>
+          <wp:docPr id="3" name="image1.png" descr=""/>
           <wp:cNvGraphicFramePr>
             <a:graphicFrameLocks xmlns:a="http://schemas.openxmlformats.org/drawingml/2006/main" noChangeAspect="1"/>
           </wp:cNvGraphicFramePr>
@@ -6324,14 +5994,13 @@
             <a:graphicData uri="http://schemas.openxmlformats.org/drawingml/2006/picture">
               <pic:pic xmlns:pic="http://schemas.openxmlformats.org/drawingml/2006/picture">
                 <pic:nvPicPr>
-                  <pic:cNvPr id="6" name="image2.png" descr=""/>
+                  <pic:cNvPr id="3" name="image1.png" descr=""/>
                   <pic:cNvPicPr>
                     <a:picLocks noChangeAspect="1" noChangeArrowheads="1"/>
                   </pic:cNvPicPr>
                 </pic:nvPicPr>
                 <pic:blipFill>
                   <a:blip r:embed="rId1"/>
-                  <a:srcRect l="19927" t="15159" r="18899" b="16606"/>
                   <a:stretch>
                     <a:fillRect/>
                   </a:stretch>
@@ -6339,7 +6008,7 @@
                 <pic:spPr bwMode="auto">
                   <a:xfrm>
                     <a:off x="0" y="0"/>
-                    <a:ext cx="542925" cy="498475"/>
+                    <a:ext cx="2324100" cy="652145"/>
                   </a:xfrm>
                   <a:prstGeom prst="rect">
                     <a:avLst/>
@@ -6354,15 +6023,15 @@
         <wp:anchor behindDoc="1" distT="0" distB="0" distL="0" distR="0" simplePos="0" locked="0" layoutInCell="1" allowOverlap="1" relativeHeight="39">
           <wp:simplePos x="0" y="0"/>
           <wp:positionH relativeFrom="column">
-            <wp:posOffset>1543050</wp:posOffset>
+            <wp:posOffset>3849370</wp:posOffset>
           </wp:positionH>
           <wp:positionV relativeFrom="paragraph">
-            <wp:posOffset>-353060</wp:posOffset>
+            <wp:posOffset>-197485</wp:posOffset>
           </wp:positionV>
-          <wp:extent cx="2324100" cy="652145"/>
+          <wp:extent cx="542925" cy="498475"/>
           <wp:effectExtent l="0" t="0" r="0" b="0"/>
           <wp:wrapNone/>
-          <wp:docPr id="7" name="image1.png" descr=""/>
+          <wp:docPr id="4" name="image2.png" descr=""/>
           <wp:cNvGraphicFramePr>
             <a:graphicFrameLocks xmlns:a="http://schemas.openxmlformats.org/drawingml/2006/main" noChangeAspect="1"/>
           </wp:cNvGraphicFramePr>
@@ -6370,13 +6039,14 @@
             <a:graphicData uri="http://schemas.openxmlformats.org/drawingml/2006/picture">
               <pic:pic xmlns:pic="http://schemas.openxmlformats.org/drawingml/2006/picture">
                 <pic:nvPicPr>
-                  <pic:cNvPr id="7" name="image1.png" descr=""/>
+                  <pic:cNvPr id="4" name="image2.png" descr=""/>
                   <pic:cNvPicPr>
                     <a:picLocks noChangeAspect="1" noChangeArrowheads="1"/>
                   </pic:cNvPicPr>
                 </pic:nvPicPr>
                 <pic:blipFill>
                   <a:blip r:embed="rId2"/>
+                  <a:srcRect l="19927" t="15159" r="18899" b="16606"/>
                   <a:stretch>
                     <a:fillRect/>
                   </a:stretch>
@@ -6384,7 +6054,7 @@
                 <pic:spPr bwMode="auto">
                   <a:xfrm>
                     <a:off x="0" y="0"/>
-                    <a:ext cx="2324100" cy="652145"/>
+                    <a:ext cx="542925" cy="498475"/>
                   </a:xfrm>
                   <a:prstGeom prst="rect">
                     <a:avLst/>
@@ -6427,7 +6097,7 @@
       <mc:AlternateContent>
         <mc:Choice Requires="wps">
           <w:drawing>
-            <wp:anchor behindDoc="1" distT="0" distB="0" distL="102870" distR="104140" simplePos="0" locked="0" layoutInCell="0" allowOverlap="1" relativeHeight="20">
+            <wp:anchor behindDoc="1" distT="0" distB="0" distL="99695" distR="104140" simplePos="0" locked="0" layoutInCell="0" allowOverlap="1" relativeHeight="11">
               <wp:simplePos x="0" y="0"/>
               <wp:positionH relativeFrom="column">
                 <wp:posOffset>-190500</wp:posOffset>
@@ -6438,7 +6108,7 @@
               <wp:extent cx="635" cy="19050"/>
               <wp:effectExtent l="9525" t="9525" r="10160" b="10160"/>
               <wp:wrapSquare wrapText="bothSides"/>
-              <wp:docPr id="8" name="Forma1"/>
+              <wp:docPr id="5" name="Forma1"/>
               <a:graphic xmlns:a="http://schemas.openxmlformats.org/drawingml/2006/main">
                 <a:graphicData uri="http://schemas.microsoft.com/office/word/2010/wordprocessingShape">
                   <wps:wsp>
@@ -6489,7 +6159,7 @@
       <mc:AlternateContent>
         <mc:Choice Requires="wps">
           <w:drawing>
-            <wp:anchor behindDoc="1" distT="0" distB="0" distL="109220" distR="107950" simplePos="0" locked="0" layoutInCell="0" allowOverlap="1" relativeHeight="30">
+            <wp:anchor behindDoc="1" distT="0" distB="0" distL="109220" distR="107950" simplePos="0" locked="0" layoutInCell="0" allowOverlap="1" relativeHeight="21">
               <wp:simplePos x="0" y="0"/>
               <wp:positionH relativeFrom="column">
                 <wp:posOffset>-190500</wp:posOffset>
@@ -6500,7 +6170,7 @@
               <wp:extent cx="635" cy="12700"/>
               <wp:effectExtent l="5080" t="5080" r="5715" b="5715"/>
               <wp:wrapSquare wrapText="bothSides"/>
-              <wp:docPr id="9" name="Forma2"/>
+              <wp:docPr id="6" name="Forma2"/>
               <a:graphic xmlns:a="http://schemas.openxmlformats.org/drawingml/2006/main">
                 <a:graphicData uri="http://schemas.microsoft.com/office/word/2010/wordprocessingShape">
                   <wps:wsp>
@@ -6584,18 +6254,18 @@
         <w:szCs w:val="28"/>
       </w:rPr>
       <w:drawing>
-        <wp:anchor behindDoc="1" distT="0" distB="0" distL="0" distR="0" simplePos="0" locked="0" layoutInCell="1" allowOverlap="1" relativeHeight="10">
+        <wp:anchor behindDoc="1" distT="0" distB="0" distL="0" distR="0" simplePos="0" locked="0" layoutInCell="1" allowOverlap="1" relativeHeight="30">
           <wp:simplePos x="0" y="0"/>
           <wp:positionH relativeFrom="column">
-            <wp:posOffset>3849370</wp:posOffset>
+            <wp:posOffset>1543050</wp:posOffset>
           </wp:positionH>
           <wp:positionV relativeFrom="paragraph">
-            <wp:posOffset>-197485</wp:posOffset>
+            <wp:posOffset>-353060</wp:posOffset>
           </wp:positionV>
-          <wp:extent cx="542925" cy="498475"/>
+          <wp:extent cx="2324100" cy="652145"/>
           <wp:effectExtent l="0" t="0" r="0" b="0"/>
           <wp:wrapNone/>
-          <wp:docPr id="10" name="image2.png" descr=""/>
+          <wp:docPr id="7" name="image1.png" descr=""/>
           <wp:cNvGraphicFramePr>
             <a:graphicFrameLocks xmlns:a="http://schemas.openxmlformats.org/drawingml/2006/main" noChangeAspect="1"/>
           </wp:cNvGraphicFramePr>
@@ -6603,14 +6273,13 @@
             <a:graphicData uri="http://schemas.openxmlformats.org/drawingml/2006/picture">
               <pic:pic xmlns:pic="http://schemas.openxmlformats.org/drawingml/2006/picture">
                 <pic:nvPicPr>
-                  <pic:cNvPr id="10" name="image2.png" descr=""/>
+                  <pic:cNvPr id="7" name="image1.png" descr=""/>
                   <pic:cNvPicPr>
                     <a:picLocks noChangeAspect="1" noChangeArrowheads="1"/>
                   </pic:cNvPicPr>
                 </pic:nvPicPr>
                 <pic:blipFill>
                   <a:blip r:embed="rId1"/>
-                  <a:srcRect l="19927" t="15159" r="18899" b="16606"/>
                   <a:stretch>
                     <a:fillRect/>
                   </a:stretch>
@@ -6618,7 +6287,7 @@
                 <pic:spPr bwMode="auto">
                   <a:xfrm>
                     <a:off x="0" y="0"/>
-                    <a:ext cx="542925" cy="498475"/>
+                    <a:ext cx="2324100" cy="652145"/>
                   </a:xfrm>
                   <a:prstGeom prst="rect">
                     <a:avLst/>
@@ -6633,15 +6302,15 @@
         <wp:anchor behindDoc="1" distT="0" distB="0" distL="0" distR="0" simplePos="0" locked="0" layoutInCell="1" allowOverlap="1" relativeHeight="39">
           <wp:simplePos x="0" y="0"/>
           <wp:positionH relativeFrom="column">
-            <wp:posOffset>1543050</wp:posOffset>
+            <wp:posOffset>3849370</wp:posOffset>
           </wp:positionH>
           <wp:positionV relativeFrom="paragraph">
-            <wp:posOffset>-353060</wp:posOffset>
+            <wp:posOffset>-197485</wp:posOffset>
           </wp:positionV>
-          <wp:extent cx="2324100" cy="652145"/>
+          <wp:extent cx="542925" cy="498475"/>
           <wp:effectExtent l="0" t="0" r="0" b="0"/>
           <wp:wrapNone/>
-          <wp:docPr id="11" name="image1.png" descr=""/>
+          <wp:docPr id="8" name="image2.png" descr=""/>
           <wp:cNvGraphicFramePr>
             <a:graphicFrameLocks xmlns:a="http://schemas.openxmlformats.org/drawingml/2006/main" noChangeAspect="1"/>
           </wp:cNvGraphicFramePr>
@@ -6649,13 +6318,14 @@
             <a:graphicData uri="http://schemas.openxmlformats.org/drawingml/2006/picture">
               <pic:pic xmlns:pic="http://schemas.openxmlformats.org/drawingml/2006/picture">
                 <pic:nvPicPr>
-                  <pic:cNvPr id="11" name="image1.png" descr=""/>
+                  <pic:cNvPr id="8" name="image2.png" descr=""/>
                   <pic:cNvPicPr>
                     <a:picLocks noChangeAspect="1" noChangeArrowheads="1"/>
                   </pic:cNvPicPr>
                 </pic:nvPicPr>
                 <pic:blipFill>
                   <a:blip r:embed="rId2"/>
+                  <a:srcRect l="19927" t="15159" r="18899" b="16606"/>
                   <a:stretch>
                     <a:fillRect/>
                   </a:stretch>
@@ -6663,7 +6333,7 @@
                 <pic:spPr bwMode="auto">
                   <a:xfrm>
                     <a:off x="0" y="0"/>
-                    <a:ext cx="2324100" cy="652145"/>
+                    <a:ext cx="542925" cy="498475"/>
                   </a:xfrm>
                   <a:prstGeom prst="rect">
                     <a:avLst/>
@@ -6706,7 +6376,7 @@
       <mc:AlternateContent>
         <mc:Choice Requires="wps">
           <w:drawing>
-            <wp:anchor behindDoc="1" distT="0" distB="0" distL="102870" distR="104140" simplePos="0" locked="0" layoutInCell="0" allowOverlap="1" relativeHeight="20">
+            <wp:anchor behindDoc="1" distT="0" distB="0" distL="99695" distR="104140" simplePos="0" locked="0" layoutInCell="0" allowOverlap="1" relativeHeight="11">
               <wp:simplePos x="0" y="0"/>
               <wp:positionH relativeFrom="column">
                 <wp:posOffset>-190500</wp:posOffset>
@@ -6717,7 +6387,7 @@
               <wp:extent cx="635" cy="19050"/>
               <wp:effectExtent l="9525" t="9525" r="10160" b="10160"/>
               <wp:wrapSquare wrapText="bothSides"/>
-              <wp:docPr id="12" name="Forma1"/>
+              <wp:docPr id="9" name="Forma1"/>
               <a:graphic xmlns:a="http://schemas.openxmlformats.org/drawingml/2006/main">
                 <a:graphicData uri="http://schemas.microsoft.com/office/word/2010/wordprocessingShape">
                   <wps:wsp>
@@ -6764,7 +6434,7 @@
       <mc:AlternateContent>
         <mc:Choice Requires="wps">
           <w:drawing>
-            <wp:anchor behindDoc="1" distT="0" distB="0" distL="109220" distR="107950" simplePos="0" locked="0" layoutInCell="0" allowOverlap="1" relativeHeight="30">
+            <wp:anchor behindDoc="1" distT="0" distB="0" distL="109220" distR="107950" simplePos="0" locked="0" layoutInCell="0" allowOverlap="1" relativeHeight="21">
               <wp:simplePos x="0" y="0"/>
               <wp:positionH relativeFrom="column">
                 <wp:posOffset>-190500</wp:posOffset>
@@ -6775,7 +6445,7 @@
               <wp:extent cx="635" cy="12700"/>
               <wp:effectExtent l="5080" t="5080" r="5715" b="5715"/>
               <wp:wrapSquare wrapText="bothSides"/>
-              <wp:docPr id="13" name="Forma2"/>
+              <wp:docPr id="10" name="Forma2"/>
               <a:graphic xmlns:a="http://schemas.openxmlformats.org/drawingml/2006/main">
                 <a:graphicData uri="http://schemas.microsoft.com/office/word/2010/wordprocessingShape">
                   <wps:wsp>
@@ -8135,6 +7805,46 @@
   </w:style>
   <w:style w:type="character" w:styleId="InternetLink2">
     <w:name w:val="Internet Link2"/>
+    <w:qFormat/>
+    <w:rPr>
+      <w:color w:val="000080"/>
+      <w:u w:val="single"/>
+    </w:rPr>
+  </w:style>
+  <w:style w:type="character" w:styleId="InternetLink3">
+    <w:name w:val="Internet Link3"/>
+    <w:qFormat/>
+    <w:rPr>
+      <w:color w:val="000080"/>
+      <w:u w:val="single"/>
+    </w:rPr>
+  </w:style>
+  <w:style w:type="character" w:styleId="InternetLink4">
+    <w:name w:val="Internet Link4"/>
+    <w:qFormat/>
+    <w:rPr>
+      <w:color w:val="000080"/>
+      <w:u w:val="single"/>
+    </w:rPr>
+  </w:style>
+  <w:style w:type="character" w:styleId="InternetLink5">
+    <w:name w:val="Internet Link5"/>
+    <w:qFormat/>
+    <w:rPr>
+      <w:color w:val="000080"/>
+      <w:u w:val="single"/>
+    </w:rPr>
+  </w:style>
+  <w:style w:type="character" w:styleId="InternetLink6">
+    <w:name w:val="Internet Link6"/>
+    <w:qFormat/>
+    <w:rPr>
+      <w:color w:val="000080"/>
+      <w:u w:val="single"/>
+    </w:rPr>
+  </w:style>
+  <w:style w:type="character" w:styleId="InternetLink7">
+    <w:name w:val="Internet Link7"/>
     <w:qFormat/>
     <w:rPr>
       <w:color w:val="000080"/>
@@ -8339,6 +8049,33 @@
     <w:qFormat/>
     <w:pPr/>
     <w:rPr/>
+  </w:style>
+  <w:style w:type="paragraph" w:styleId="Contedodatabela">
+    <w:name w:val="Conteúdo da tabela"/>
+    <w:basedOn w:val="Normal"/>
+    <w:qFormat/>
+    <w:pPr>
+      <w:widowControl w:val="false"/>
+      <w:suppressLineNumbers/>
+    </w:pPr>
+    <w:rPr/>
+  </w:style>
+  <w:style w:type="paragraph" w:styleId="Linhahorizontal">
+    <w:name w:val="Linha horizontal"/>
+    <w:basedOn w:val="Normal"/>
+    <w:next w:val="BodyText"/>
+    <w:qFormat/>
+    <w:pPr>
+      <w:suppressLineNumbers/>
+      <w:pBdr>
+        <w:bottom w:val="double" w:sz="2" w:space="0" w:color="808080"/>
+      </w:pBdr>
+      <w:spacing w:before="0" w:after="283"/>
+    </w:pPr>
+    <w:rPr>
+      <w:sz w:val="12"/>
+      <w:szCs w:val="12"/>
+    </w:rPr>
   </w:style>
   <w:style w:type="numbering" w:styleId="Semlista" w:default="1">
     <w:name w:val="Sem lista"/>

</xml_diff>

<commit_message>
feat: formatação de data para novos campos de contrato
</commit_message>
<xml_diff>
--- a/estudante/contratos/templates/contrato15.DOCX
+++ b/estudante/contratos/templates/contrato15.DOCX
@@ -1816,7 +1816,7 @@
                 <w:sz w:val="24"/>
                 <w:szCs w:val="24"/>
               </w:rPr>
-              <w:t>R$ [SALARIO]</w:t>
+              <w:t>[SALARIO]</w:t>
             </w:r>
           </w:p>
         </w:tc>
@@ -6097,7 +6097,7 @@
       <mc:AlternateContent>
         <mc:Choice Requires="wps">
           <w:drawing>
-            <wp:anchor behindDoc="1" distT="0" distB="0" distL="99695" distR="104140" simplePos="0" locked="0" layoutInCell="0" allowOverlap="1" relativeHeight="11">
+            <wp:anchor behindDoc="1" distT="0" distB="0" distL="99060" distR="104140" simplePos="0" locked="0" layoutInCell="0" allowOverlap="1" relativeHeight="11">
               <wp:simplePos x="0" y="0"/>
               <wp:positionH relativeFrom="column">
                 <wp:posOffset>-190500</wp:posOffset>
@@ -6376,7 +6376,7 @@
       <mc:AlternateContent>
         <mc:Choice Requires="wps">
           <w:drawing>
-            <wp:anchor behindDoc="1" distT="0" distB="0" distL="99695" distR="104140" simplePos="0" locked="0" layoutInCell="0" allowOverlap="1" relativeHeight="11">
+            <wp:anchor behindDoc="1" distT="0" distB="0" distL="99060" distR="104140" simplePos="0" locked="0" layoutInCell="0" allowOverlap="1" relativeHeight="11">
               <wp:simplePos x="0" y="0"/>
               <wp:positionH relativeFrom="column">
                 <wp:posOffset>-190500</wp:posOffset>
@@ -7845,6 +7845,14 @@
   </w:style>
   <w:style w:type="character" w:styleId="InternetLink7">
     <w:name w:val="Internet Link7"/>
+    <w:qFormat/>
+    <w:rPr>
+      <w:color w:val="000080"/>
+      <w:u w:val="single"/>
+    </w:rPr>
+  </w:style>
+  <w:style w:type="character" w:styleId="InternetLink8">
+    <w:name w:val="Internet Link8"/>
     <w:qFormat/>
     <w:rPr>
       <w:color w:val="000080"/>

</xml_diff>